<commit_message>
la till mitt namn i word filen
</commit_message>
<xml_diff>
--- a/cover.ht14.docx
+++ b/cover.ht14.docx
@@ -1,10 +1,10 @@
 
 <file path=word/document.xml><?xml version="1.0" encoding="utf-8"?>
-<w:document xmlns:wpc="http://schemas.microsoft.com/office/word/2010/wordprocessingCanvas" xmlns:mo="http://schemas.microsoft.com/office/mac/office/2008/main" xmlns:mc="http://schemas.openxmlformats.org/markup-compatibility/2006" xmlns:mv="urn:schemas-microsoft-com:mac:vml" xmlns:o="urn:schemas-microsoft-com:office:office" xmlns:r="http://schemas.openxmlformats.org/officeDocument/2006/relationships" xmlns:m="http://schemas.openxmlformats.org/officeDocument/2006/math" xmlns:v="urn:schemas-microsoft-com:vml" xmlns:wp14="http://schemas.microsoft.com/office/word/2010/wordprocessingDrawing" xmlns:wp="http://schemas.openxmlformats.org/drawingml/2006/wordprocessingDrawing" xmlns:w10="urn:schemas-microsoft-com:office:word" xmlns:w="http://schemas.openxmlformats.org/wordprocessingml/2006/main" xmlns:w14="http://schemas.microsoft.com/office/word/2010/wordml" xmlns:wpg="http://schemas.microsoft.com/office/word/2010/wordprocessingGroup" xmlns:wpi="http://schemas.microsoft.com/office/word/2010/wordprocessingInk" xmlns:wne="http://schemas.microsoft.com/office/word/2006/wordml" xmlns:wps="http://schemas.microsoft.com/office/word/2010/wordprocessingShape" mc:Ignorable="w14 wp14">
+<w:document xmlns:wpc="http://schemas.microsoft.com/office/word/2010/wordprocessingCanvas" xmlns:mc="http://schemas.openxmlformats.org/markup-compatibility/2006" xmlns:o="urn:schemas-microsoft-com:office:office" xmlns:r="http://schemas.openxmlformats.org/officeDocument/2006/relationships" xmlns:m="http://schemas.openxmlformats.org/officeDocument/2006/math" xmlns:v="urn:schemas-microsoft-com:vml" xmlns:wp14="http://schemas.microsoft.com/office/word/2010/wordprocessingDrawing" xmlns:wp="http://schemas.openxmlformats.org/drawingml/2006/wordprocessingDrawing" xmlns:w10="urn:schemas-microsoft-com:office:word" xmlns:w="http://schemas.openxmlformats.org/wordprocessingml/2006/main" xmlns:w14="http://schemas.microsoft.com/office/word/2010/wordml" xmlns:w15="http://schemas.microsoft.com/office/word/2012/wordml" xmlns:wpg="http://schemas.microsoft.com/office/word/2010/wordprocessingGroup" xmlns:wpi="http://schemas.microsoft.com/office/word/2010/wordprocessingInk" xmlns:wne="http://schemas.microsoft.com/office/word/2006/wordml" xmlns:wps="http://schemas.microsoft.com/office/word/2010/wordprocessingShape" mc:Ignorable="w14 w15 wp14">
   <w:body>
     <w:p>
       <w:pPr>
-        <w:pStyle w:val="Sidhuvud"/>
+        <w:pStyle w:val="Header"/>
         <w:tabs>
           <w:tab w:val="clear" w:pos="9072"/>
           <w:tab w:val="right" w:pos="9356"/>
@@ -31,16 +31,16 @@
             <v:path o:extrusionok="f" gradientshapeok="t" o:connecttype="rect"/>
             <o:lock v:ext="edit" aspectratio="t"/>
           </v:shapetype>
-          <v:shape id="_x0000_i1025" type="#_x0000_t75" style="width:52pt;height:52pt" o:ole="" fillcolor="window">
-            <v:imagedata r:id="rId6" o:title=""/>
+          <v:shape id="_x0000_i1025" type="#_x0000_t75" style="width:51.75pt;height:51.75pt" o:ole="" fillcolor="window">
+            <v:imagedata r:id="rId5" o:title=""/>
           </v:shape>
-          <o:OLEObject Type="Embed" ProgID="Word.Picture.8" ShapeID="_x0000_i1025" DrawAspect="Content" ObjectID="_1350940214" r:id="rId7"/>
+          <o:OLEObject Type="Embed" ProgID="Word.Picture.8" ShapeID="_x0000_i1025" DrawAspect="Content" ObjectID="_1477733944" r:id="rId6"/>
         </w:object>
       </w:r>
     </w:p>
     <w:p>
       <w:pPr>
-        <w:pStyle w:val="Sidhuvud"/>
+        <w:pStyle w:val="Header"/>
         <w:tabs>
           <w:tab w:val="clear" w:pos="9072"/>
           <w:tab w:val="left" w:pos="2268"/>
@@ -56,7 +56,7 @@
     </w:p>
     <w:p>
       <w:pPr>
-        <w:pStyle w:val="Sidhuvud"/>
+        <w:pStyle w:val="Header"/>
       </w:pPr>
       <w:r>
         <w:t>Fakulteten för teknik och samhälle</w:t>
@@ -64,22 +64,22 @@
     </w:p>
     <w:p>
       <w:pPr>
-        <w:pStyle w:val="Sidhuvud"/>
+        <w:pStyle w:val="Header"/>
       </w:pPr>
     </w:p>
     <w:p>
       <w:pPr>
-        <w:pStyle w:val="Sidhuvud"/>
+        <w:pStyle w:val="Header"/>
       </w:pPr>
     </w:p>
     <w:p>
       <w:pPr>
-        <w:pStyle w:val="Sidhuvud"/>
+        <w:pStyle w:val="Header"/>
       </w:pPr>
     </w:p>
     <w:p>
       <w:pPr>
-        <w:pStyle w:val="Sidhuvud"/>
+        <w:pStyle w:val="Header"/>
         <w:rPr>
           <w:rFonts w:ascii="CG Times (W1)" w:hAnsi="CG Times (W1)"/>
           <w:sz w:val="20"/>
@@ -88,7 +88,7 @@
     </w:p>
     <w:p>
       <w:pPr>
-        <w:pStyle w:val="Sidhuvud"/>
+        <w:pStyle w:val="Header"/>
         <w:rPr>
           <w:rFonts w:ascii="CG Times (W1)" w:hAnsi="CG Times (W1)"/>
           <w:sz w:val="20"/>
@@ -97,7 +97,7 @@
     </w:p>
     <w:p>
       <w:pPr>
-        <w:pStyle w:val="Sidhuvud"/>
+        <w:pStyle w:val="Header"/>
         <w:rPr>
           <w:rFonts w:ascii="CG Times (W1)" w:hAnsi="CG Times (W1)"/>
           <w:sz w:val="20"/>
@@ -106,7 +106,7 @@
     </w:p>
     <w:p>
       <w:pPr>
-        <w:pStyle w:val="Sidhuvud"/>
+        <w:pStyle w:val="Header"/>
         <w:rPr>
           <w:rFonts w:ascii="CG Times (W1)" w:hAnsi="CG Times (W1)"/>
           <w:sz w:val="20"/>
@@ -115,7 +115,7 @@
     </w:p>
     <w:p>
       <w:pPr>
-        <w:pStyle w:val="Sidhuvud"/>
+        <w:pStyle w:val="Header"/>
         <w:rPr>
           <w:rFonts w:ascii="CG Times (W1)" w:hAnsi="CG Times (W1)"/>
           <w:sz w:val="20"/>
@@ -138,7 +138,7 @@
     </w:p>
     <w:p>
       <w:pPr>
-        <w:pStyle w:val="Rubrik"/>
+        <w:pStyle w:val="Title"/>
         <w:jc w:val="center"/>
       </w:pPr>
       <w:r>
@@ -172,7 +172,7 @@
     </w:p>
     <w:tbl>
       <w:tblPr>
-        <w:tblStyle w:val="Tabellrutnt"/>
+        <w:tblStyle w:val="TableGrid"/>
         <w:tblW w:w="9539" w:type="dxa"/>
         <w:tblInd w:w="108" w:type="dxa"/>
         <w:tblBorders>
@@ -202,7 +202,7 @@
           <w:p/>
           <w:tbl>
             <w:tblPr>
-              <w:tblStyle w:val="Tabellrutnt"/>
+              <w:tblStyle w:val="TableGrid"/>
               <w:tblW w:w="8962" w:type="dxa"/>
               <w:tblInd w:w="117" w:type="dxa"/>
               <w:tblBorders>
@@ -256,16 +256,8 @@
                     <w:rPr>
                       <w:sz w:val="24"/>
                     </w:rPr>
-                    <w:t xml:space="preserve">ler och verklighet, DATATEKNIK, </w:t>
-                  </w:r>
-                  <w:proofErr w:type="spellStart"/>
-                  <w:r>
-                    <w:rPr>
-                      <w:sz w:val="24"/>
-                    </w:rPr>
-                    <w:t>HT14</w:t>
-                  </w:r>
-                  <w:proofErr w:type="spellEnd"/>
+                    <w:t>ler och verklighet, DATATEKNIK, HT14</w:t>
+                  </w:r>
                 </w:p>
                 <w:p>
                   <w:pPr>
@@ -299,7 +291,13 @@
                     <w:t xml:space="preserve">Namn: </w:t>
                   </w:r>
                   <w:r>
-                    <w:t>Förnamn Efternamn</w:t>
+                    <w:t>Patrik</w:t>
+                  </w:r>
+                  <w:r>
+                    <w:t xml:space="preserve"> </w:t>
+                  </w:r>
+                  <w:r>
+                    <w:t>Larsson</w:t>
                   </w:r>
                 </w:p>
                 <w:p>
@@ -316,7 +314,12 @@
                     <w:t xml:space="preserve">Namn: </w:t>
                   </w:r>
                   <w:r>
-                    <w:t>Förnamn Efternamn</w:t>
+                    <w:t>Förnamn</w:t>
+                  </w:r>
+                  <w:bookmarkStart w:id="0" w:name="_GoBack"/>
+                  <w:bookmarkEnd w:id="0"/>
+                  <w:r>
+                    <w:t xml:space="preserve"> Efternamn</w:t>
                   </w:r>
                 </w:p>
                 <w:p>
@@ -364,13 +367,8 @@
                     <w:ind w:right="74"/>
                   </w:pPr>
                   <w:r>
-                    <w:t xml:space="preserve">Datum för inlämning: </w:t>
-                  </w:r>
-                  <w:proofErr w:type="spellStart"/>
-                  <w:r>
-                    <w:t>ÅÅMMDD</w:t>
-                  </w:r>
-                  <w:proofErr w:type="spellEnd"/>
+                    <w:t>Datum för inlämning: ÅÅMMDD</w:t>
+                  </w:r>
                 </w:p>
                 <w:p>
                   <w:pPr>
@@ -447,7 +445,7 @@
                       </mc:Choice>
                       <mc:Fallback>
                         <w:pict>
-                          <v:rect id="Rectangle 7" o:spid="_x0000_s1026" style="position:absolute;margin-left:-1.05pt;margin-top:22.95pt;width:18pt;height:18pt;z-index:251665408;visibility:visible;mso-wrap-style:square;mso-width-percent:0;mso-height-percent:0;mso-wrap-distance-left:9pt;mso-wrap-distance-top:0;mso-wrap-distance-right:9pt;mso-wrap-distance-bottom:0;mso-position-horizontal:absolute;mso-position-horizontal-relative:text;mso-position-vertical:absolute;mso-position-vertical-relative:text;mso-width-percent:0;mso-height-percent:0;mso-width-relative:page;mso-height-relative:page;v-text-anchor:top" o:gfxdata="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"/>
+                          <v:rect w14:anchorId="61CCDC8A" id="Rectangle 7" o:spid="_x0000_s1026" style="position:absolute;margin-left:-1.1pt;margin-top:22.95pt;width:18pt;height:18pt;z-index:251665408;visibility:visible;mso-wrap-style:square;mso-width-percent:0;mso-height-percent:0;mso-wrap-distance-left:9pt;mso-wrap-distance-top:0;mso-wrap-distance-right:9pt;mso-wrap-distance-bottom:0;mso-position-horizontal:absolute;mso-position-horizontal-relative:text;mso-position-vertical:absolute;mso-position-vertical-relative:text;mso-width-percent:0;mso-height-percent:0;mso-width-relative:page;mso-height-relative:page;v-text-anchor:top" o:gfxdata="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"/>
                         </w:pict>
                       </mc:Fallback>
                     </mc:AlternateContent>
@@ -536,11 +534,11 @@
                       </mc:Choice>
                       <mc:Fallback>
                         <w:pict>
-                          <v:shapetype id="_x0000_t202" coordsize="21600,21600" o:spt="202" path="m0,0l0,21600,21600,21600,21600,0xe">
+                          <v:shapetype w14:anchorId="380474CB" id="_x0000_t202" coordsize="21600,21600" o:spt="202" path="m,l,21600r21600,l21600,xe">
                             <v:stroke joinstyle="miter"/>
                             <v:path gradientshapeok="t" o:connecttype="rect"/>
                           </v:shapetype>
-                          <v:shape id="Text Box 6" o:spid="_x0000_s1026" type="#_x0000_t202" style="position:absolute;margin-left:165pt;margin-top:22.6pt;width:58.5pt;height:33pt;z-index:251664384;visibility:visible;mso-wrap-style:square;mso-width-percent:0;mso-height-percent:0;mso-wrap-distance-left:9pt;mso-wrap-distance-top:0;mso-wrap-distance-right:9pt;mso-wrap-distance-bottom:0;mso-position-horizontal:absolute;mso-position-horizontal-relative:text;mso-position-vertical:absolute;mso-position-vertical-relative:text;mso-width-percent:0;mso-height-percent:0;mso-width-relative:page;mso-height-relative:page;v-text-anchor:top" o:gfxdata="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">
+                          <v:shape id="Text Box 6" o:spid="_x0000_s1026" type="#_x0000_t202" style="position:absolute;margin-left:165pt;margin-top:22.6pt;width:58.5pt;height:33pt;z-index:251664384;visibility:visible;mso-wrap-style:square;mso-width-percent:0;mso-height-percent:0;mso-wrap-distance-left:9pt;mso-wrap-distance-top:0;mso-wrap-distance-right:9pt;mso-wrap-distance-bottom:0;mso-position-horizontal:absolute;mso-position-horizontal-relative:text;mso-position-vertical:absolute;mso-position-vertical-relative:text;mso-width-percent:0;mso-height-percent:0;mso-width-relative:page;mso-height-relative:page;v-text-anchor:top" o:gfxdata="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">
                             <v:textbox>
                               <w:txbxContent>
                                 <w:p/>
@@ -636,7 +634,7 @@
                       </mc:Choice>
                       <mc:Fallback>
                         <w:pict>
-                          <v:rect id="Rectangle 8" o:spid="_x0000_s1026" style="position:absolute;margin-left:-1.05pt;margin-top:0;width:18pt;height:18pt;z-index:251666432;visibility:visible;mso-wrap-style:square;mso-width-percent:0;mso-height-percent:0;mso-wrap-distance-left:9pt;mso-wrap-distance-top:0;mso-wrap-distance-right:9pt;mso-wrap-distance-bottom:0;mso-position-horizontal:absolute;mso-position-horizontal-relative:text;mso-position-vertical:absolute;mso-position-vertical-relative:text;mso-width-percent:0;mso-height-percent:0;mso-width-relative:page;mso-height-relative:page;v-text-anchor:top" o:gfxdata="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"/>
+                          <v:rect w14:anchorId="460CD826" id="Rectangle 8" o:spid="_x0000_s1026" style="position:absolute;margin-left:-1.1pt;margin-top:-.05pt;width:18pt;height:18pt;z-index:251666432;visibility:visible;mso-wrap-style:square;mso-width-percent:0;mso-height-percent:0;mso-wrap-distance-left:9pt;mso-wrap-distance-top:0;mso-wrap-distance-right:9pt;mso-wrap-distance-bottom:0;mso-position-horizontal:absolute;mso-position-horizontal-relative:text;mso-position-vertical:absolute;mso-position-vertical-relative:text;mso-width-percent:0;mso-height-percent:0;mso-width-relative:page;mso-height-relative:page;v-text-anchor:top" o:gfxdata="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"/>
                         </w:pict>
                       </mc:Fallback>
                     </mc:AlternateContent>
@@ -721,7 +719,7 @@
                       </mc:Choice>
                       <mc:Fallback>
                         <w:pict>
-                          <v:rect id="Rectangle 9" o:spid="_x0000_s1026" style="position:absolute;margin-left:-1.05pt;margin-top:.15pt;width:18pt;height:18pt;z-index:251667456;visibility:visible;mso-wrap-style:square;mso-width-percent:0;mso-height-percent:0;mso-wrap-distance-left:9pt;mso-wrap-distance-top:0;mso-wrap-distance-right:9pt;mso-wrap-distance-bottom:0;mso-position-horizontal:absolute;mso-position-horizontal-relative:text;mso-position-vertical:absolute;mso-position-vertical-relative:text;mso-width-percent:0;mso-height-percent:0;mso-width-relative:page;mso-height-relative:page;v-text-anchor:top" o:gfxdata="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"/>
+                          <v:rect w14:anchorId="101DBFEA" id="Rectangle 9" o:spid="_x0000_s1026" style="position:absolute;margin-left:-1.1pt;margin-top:.15pt;width:18pt;height:18pt;z-index:251667456;visibility:visible;mso-wrap-style:square;mso-width-percent:0;mso-height-percent:0;mso-wrap-distance-left:9pt;mso-wrap-distance-top:0;mso-wrap-distance-right:9pt;mso-wrap-distance-bottom:0;mso-position-horizontal:absolute;mso-position-horizontal-relative:text;mso-position-vertical:absolute;mso-position-vertical-relative:text;mso-width-percent:0;mso-height-percent:0;mso-width-relative:page;mso-height-relative:page;v-text-anchor:top" o:gfxdata="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"/>
                         </w:pict>
                       </mc:Fallback>
                     </mc:AlternateContent>
@@ -815,8 +813,6 @@
                   <w:r>
                     <w:t>nsvarig lärare: Jörgen Ekman</w:t>
                   </w:r>
-                  <w:bookmarkStart w:id="0" w:name="_GoBack"/>
-                  <w:bookmarkEnd w:id="0"/>
                 </w:p>
                 <w:p>
                   <w:pPr>
@@ -832,6 +828,28 @@
                   <w:r>
                     <w:t>Kommentarer:</w:t>
                   </w:r>
+                </w:p>
+              </w:tc>
+            </w:tr>
+            <w:tr>
+              <w:trPr>
+                <w:cantSplit/>
+                <w:trHeight w:val="7928"/>
+              </w:trPr>
+              <w:tc>
+                <w:tcPr>
+                  <w:tcW w:w="8962" w:type="dxa"/>
+                </w:tcPr>
+                <w:p>
+                  <w:pPr>
+                    <w:pStyle w:val="author"/>
+                    <w:rPr>
+                      <w:rFonts w:eastAsiaTheme="majorEastAsia" w:cstheme="majorBidi"/>
+                      <w:iCs/>
+                      <w:spacing w:val="15"/>
+                      <w:szCs w:val="24"/>
+                    </w:rPr>
+                  </w:pPr>
                 </w:p>
               </w:tc>
             </w:tr>
@@ -869,7 +887,7 @@
     </w:tbl>
     <w:p>
       <w:pPr>
-        <w:pStyle w:val="Rubrik9"/>
+        <w:pStyle w:val="Heading9"/>
         <w:rPr>
           <w:sz w:val="28"/>
         </w:rPr>
@@ -886,7 +904,7 @@
 </file>
 
 <file path=word/numbering.xml><?xml version="1.0" encoding="utf-8"?>
-<w:numbering xmlns:wpc="http://schemas.microsoft.com/office/word/2010/wordprocessingCanvas" xmlns:mo="http://schemas.microsoft.com/office/mac/office/2008/main" xmlns:mc="http://schemas.openxmlformats.org/markup-compatibility/2006" xmlns:mv="urn:schemas-microsoft-com:mac:vml" xmlns:o="urn:schemas-microsoft-com:office:office" xmlns:r="http://schemas.openxmlformats.org/officeDocument/2006/relationships" xmlns:m="http://schemas.openxmlformats.org/officeDocument/2006/math" xmlns:v="urn:schemas-microsoft-com:vml" xmlns:wp14="http://schemas.microsoft.com/office/word/2010/wordprocessingDrawing" xmlns:wp="http://schemas.openxmlformats.org/drawingml/2006/wordprocessingDrawing" xmlns:w10="urn:schemas-microsoft-com:office:word" xmlns:w="http://schemas.openxmlformats.org/wordprocessingml/2006/main" xmlns:w14="http://schemas.microsoft.com/office/word/2010/wordml" xmlns:wpg="http://schemas.microsoft.com/office/word/2010/wordprocessingGroup" xmlns:wpi="http://schemas.microsoft.com/office/word/2010/wordprocessingInk" xmlns:wne="http://schemas.microsoft.com/office/word/2006/wordml" xmlns:wps="http://schemas.microsoft.com/office/word/2010/wordprocessingShape" mc:Ignorable="w14 wp14">
+<w:numbering xmlns:wpc="http://schemas.microsoft.com/office/word/2010/wordprocessingCanvas" xmlns:mc="http://schemas.openxmlformats.org/markup-compatibility/2006" xmlns:o="urn:schemas-microsoft-com:office:office" xmlns:r="http://schemas.openxmlformats.org/officeDocument/2006/relationships" xmlns:m="http://schemas.openxmlformats.org/officeDocument/2006/math" xmlns:v="urn:schemas-microsoft-com:vml" xmlns:wp14="http://schemas.microsoft.com/office/word/2010/wordprocessingDrawing" xmlns:wp="http://schemas.openxmlformats.org/drawingml/2006/wordprocessingDrawing" xmlns:w10="urn:schemas-microsoft-com:office:word" xmlns:w="http://schemas.openxmlformats.org/wordprocessingml/2006/main" xmlns:w14="http://schemas.microsoft.com/office/word/2010/wordml" xmlns:w15="http://schemas.microsoft.com/office/word/2012/wordml" xmlns:wpg="http://schemas.microsoft.com/office/word/2010/wordprocessingGroup" xmlns:wpi="http://schemas.microsoft.com/office/word/2010/wordprocessingInk" xmlns:wne="http://schemas.microsoft.com/office/word/2006/wordml" xmlns:wps="http://schemas.microsoft.com/office/word/2010/wordprocessingShape" mc:Ignorable="w14 w15 wp14">
   <w:abstractNum w:abstractNumId="0">
     <w:nsid w:val="FFFFFF1D"/>
     <w:multiLevelType w:val="multilevel"/>
@@ -1177,7 +1195,7 @@
 </file>
 
 <file path=word/styles.xml><?xml version="1.0" encoding="utf-8"?>
-<w:styles xmlns:mc="http://schemas.openxmlformats.org/markup-compatibility/2006" xmlns:r="http://schemas.openxmlformats.org/officeDocument/2006/relationships" xmlns:w="http://schemas.openxmlformats.org/wordprocessingml/2006/main" xmlns:w14="http://schemas.microsoft.com/office/word/2010/wordml" mc:Ignorable="w14">
+<w:styles xmlns:mc="http://schemas.openxmlformats.org/markup-compatibility/2006" xmlns:r="http://schemas.openxmlformats.org/officeDocument/2006/relationships" xmlns:w="http://schemas.openxmlformats.org/wordprocessingml/2006/main" xmlns:w14="http://schemas.microsoft.com/office/word/2010/wordml" xmlns:w15="http://schemas.microsoft.com/office/word/2012/wordml" mc:Ignorable="w14 w15">
   <w:docDefaults>
     <w:rPrDefault>
       <w:rPr>
@@ -1187,7 +1205,7 @@
     </w:rPrDefault>
     <w:pPrDefault/>
   </w:docDefaults>
-  <w:latentStyles w:defLockedState="0" w:defUIPriority="0" w:defSemiHidden="0" w:defUnhideWhenUsed="0" w:defQFormat="0" w:count="276">
+  <w:latentStyles w:defLockedState="0" w:defUIPriority="0" w:defSemiHidden="0" w:defUnhideWhenUsed="0" w:defQFormat="0" w:count="371">
     <w:lsdException w:name="Normal" w:qFormat="1"/>
     <w:lsdException w:name="heading 1" w:qFormat="1"/>
     <w:lsdException w:name="heading 2" w:qFormat="1"/>
@@ -1198,22 +1216,142 @@
     <w:lsdException w:name="heading 7" w:qFormat="1"/>
     <w:lsdException w:name="heading 8" w:qFormat="1"/>
     <w:lsdException w:name="heading 9" w:qFormat="1"/>
+    <w:lsdException w:name="index 1" w:semiHidden="1" w:unhideWhenUsed="1"/>
+    <w:lsdException w:name="index 7" w:semiHidden="1" w:unhideWhenUsed="1"/>
+    <w:lsdException w:name="index 8" w:semiHidden="1" w:unhideWhenUsed="1"/>
+    <w:lsdException w:name="index 9" w:semiHidden="1" w:unhideWhenUsed="1"/>
+    <w:lsdException w:name="toc 1" w:semiHidden="1" w:unhideWhenUsed="1"/>
+    <w:lsdException w:name="toc 2" w:semiHidden="1" w:unhideWhenUsed="1"/>
+    <w:lsdException w:name="toc 3" w:semiHidden="1" w:unhideWhenUsed="1"/>
+    <w:lsdException w:name="toc 4" w:semiHidden="1" w:unhideWhenUsed="1"/>
+    <w:lsdException w:name="toc 5" w:semiHidden="1" w:unhideWhenUsed="1"/>
+    <w:lsdException w:name="toc 6" w:semiHidden="1" w:unhideWhenUsed="1"/>
+    <w:lsdException w:name="toc 7" w:semiHidden="1" w:unhideWhenUsed="1"/>
+    <w:lsdException w:name="toc 8" w:semiHidden="1" w:unhideWhenUsed="1"/>
+    <w:lsdException w:name="toc 9" w:semiHidden="1" w:unhideWhenUsed="1"/>
+    <w:lsdException w:name="Normal Indent" w:semiHidden="1" w:unhideWhenUsed="1"/>
+    <w:lsdException w:name="footnote text" w:semiHidden="1" w:unhideWhenUsed="1"/>
+    <w:lsdException w:name="annotation text" w:semiHidden="1" w:unhideWhenUsed="1"/>
+    <w:lsdException w:name="header" w:semiHidden="1" w:unhideWhenUsed="1"/>
+    <w:lsdException w:name="footer" w:semiHidden="1" w:unhideWhenUsed="1"/>
+    <w:lsdException w:name="index heading" w:semiHidden="1" w:unhideWhenUsed="1"/>
     <w:lsdException w:name="caption" w:semiHidden="1" w:unhideWhenUsed="1" w:qFormat="1"/>
+    <w:lsdException w:name="table of figures" w:semiHidden="1" w:unhideWhenUsed="1"/>
+    <w:lsdException w:name="envelope address" w:semiHidden="1" w:unhideWhenUsed="1"/>
+    <w:lsdException w:name="envelope return" w:semiHidden="1" w:unhideWhenUsed="1"/>
+    <w:lsdException w:name="footnote reference" w:semiHidden="1" w:unhideWhenUsed="1"/>
+    <w:lsdException w:name="annotation reference" w:semiHidden="1" w:unhideWhenUsed="1"/>
+    <w:lsdException w:name="line number" w:semiHidden="1" w:unhideWhenUsed="1"/>
+    <w:lsdException w:name="page number" w:semiHidden="1" w:unhideWhenUsed="1"/>
+    <w:lsdException w:name="endnote reference" w:semiHidden="1" w:unhideWhenUsed="1"/>
+    <w:lsdException w:name="endnote text" w:semiHidden="1" w:unhideWhenUsed="1"/>
+    <w:lsdException w:name="table of authorities" w:semiHidden="1" w:unhideWhenUsed="1"/>
+    <w:lsdException w:name="macro" w:semiHidden="1" w:unhideWhenUsed="1"/>
+    <w:lsdException w:name="toa heading" w:semiHidden="1" w:unhideWhenUsed="1"/>
+    <w:lsdException w:name="List" w:semiHidden="1" w:unhideWhenUsed="1"/>
+    <w:lsdException w:name="List Bullet" w:semiHidden="1" w:unhideWhenUsed="1"/>
+    <w:lsdException w:name="List Number" w:semiHidden="1" w:unhideWhenUsed="1"/>
+    <w:lsdException w:name="List 2" w:semiHidden="1" w:unhideWhenUsed="1"/>
+    <w:lsdException w:name="List 3" w:semiHidden="1" w:unhideWhenUsed="1"/>
+    <w:lsdException w:name="List 4" w:semiHidden="1" w:unhideWhenUsed="1"/>
+    <w:lsdException w:name="List 5" w:semiHidden="1" w:unhideWhenUsed="1"/>
+    <w:lsdException w:name="List Bullet 2" w:semiHidden="1" w:unhideWhenUsed="1"/>
+    <w:lsdException w:name="List Bullet 3" w:semiHidden="1" w:unhideWhenUsed="1"/>
+    <w:lsdException w:name="List Bullet 4" w:semiHidden="1" w:unhideWhenUsed="1"/>
+    <w:lsdException w:name="List Bullet 5" w:semiHidden="1" w:unhideWhenUsed="1"/>
+    <w:lsdException w:name="List Number 3" w:semiHidden="1" w:unhideWhenUsed="1"/>
+    <w:lsdException w:name="List Number 4" w:semiHidden="1" w:unhideWhenUsed="1"/>
     <w:lsdException w:name="Title" w:uiPriority="99" w:qFormat="1"/>
+    <w:lsdException w:name="Closing" w:semiHidden="1" w:unhideWhenUsed="1"/>
+    <w:lsdException w:name="Signature" w:semiHidden="1" w:unhideWhenUsed="1"/>
+    <w:lsdException w:name="Default Paragraph Font" w:semiHidden="1" w:unhideWhenUsed="1"/>
+    <w:lsdException w:name="Body Text" w:semiHidden="1" w:unhideWhenUsed="1"/>
+    <w:lsdException w:name="Body Text Indent" w:semiHidden="1" w:unhideWhenUsed="1"/>
+    <w:lsdException w:name="List Continue" w:semiHidden="1" w:unhideWhenUsed="1"/>
+    <w:lsdException w:name="List Continue 2" w:semiHidden="1" w:unhideWhenUsed="1"/>
+    <w:lsdException w:name="List Continue 3" w:semiHidden="1" w:unhideWhenUsed="1"/>
+    <w:lsdException w:name="List Continue 4" w:semiHidden="1" w:unhideWhenUsed="1"/>
+    <w:lsdException w:name="List Continue 5" w:semiHidden="1" w:unhideWhenUsed="1"/>
+    <w:lsdException w:name="Message Header" w:semiHidden="1" w:unhideWhenUsed="1"/>
     <w:lsdException w:name="Subtitle" w:qFormat="1"/>
+    <w:lsdException w:name="Salutation" w:semiHidden="1" w:unhideWhenUsed="1"/>
+    <w:lsdException w:name="Date" w:semiHidden="1" w:unhideWhenUsed="1"/>
+    <w:lsdException w:name="Body Text First Indent" w:semiHidden="1" w:unhideWhenUsed="1"/>
+    <w:lsdException w:name="Body Text First Indent 2" w:semiHidden="1" w:unhideWhenUsed="1"/>
+    <w:lsdException w:name="Note Heading" w:semiHidden="1" w:unhideWhenUsed="1"/>
+    <w:lsdException w:name="Body Text 2" w:semiHidden="1" w:unhideWhenUsed="1"/>
+    <w:lsdException w:name="Body Text 3" w:semiHidden="1" w:unhideWhenUsed="1"/>
+    <w:lsdException w:name="Body Text Indent 2" w:semiHidden="1" w:unhideWhenUsed="1"/>
     <w:lsdException w:name="Strong" w:qFormat="1"/>
     <w:lsdException w:name="Emphasis" w:qFormat="1"/>
+    <w:lsdException w:name="Document Map" w:semiHidden="1" w:unhideWhenUsed="1"/>
+    <w:lsdException w:name="Plain Text" w:semiHidden="1" w:unhideWhenUsed="1"/>
+    <w:lsdException w:name="E-mail Signature" w:semiHidden="1" w:unhideWhenUsed="1"/>
+    <w:lsdException w:name="HTML Top of Form" w:semiHidden="1" w:unhideWhenUsed="1"/>
+    <w:lsdException w:name="HTML Bottom of Form" w:semiHidden="1" w:unhideWhenUsed="1"/>
+    <w:lsdException w:name="Normal (Web)" w:semiHidden="1" w:unhideWhenUsed="1"/>
+    <w:lsdException w:name="HTML Acronym" w:semiHidden="1" w:unhideWhenUsed="1"/>
+    <w:lsdException w:name="HTML Address" w:semiHidden="1" w:unhideWhenUsed="1"/>
+    <w:lsdException w:name="HTML Cite" w:semiHidden="1" w:unhideWhenUsed="1"/>
+    <w:lsdException w:name="HTML Code" w:semiHidden="1" w:unhideWhenUsed="1"/>
+    <w:lsdException w:name="HTML Definition" w:semiHidden="1" w:unhideWhenUsed="1"/>
+    <w:lsdException w:name="HTML Keyboard" w:semiHidden="1" w:unhideWhenUsed="1"/>
+    <w:lsdException w:name="HTML Preformatted" w:semiHidden="1" w:unhideWhenUsed="1"/>
+    <w:lsdException w:name="HTML Sample" w:semiHidden="1" w:unhideWhenUsed="1"/>
+    <w:lsdException w:name="HTML Typewriter" w:semiHidden="1" w:unhideWhenUsed="1"/>
+    <w:lsdException w:name="HTML Variable" w:semiHidden="1" w:unhideWhenUsed="1"/>
+    <w:lsdException w:name="Normal Table" w:semiHidden="1" w:unhideWhenUsed="1"/>
+    <w:lsdException w:name="annotation subject" w:semiHidden="1" w:unhideWhenUsed="1"/>
+    <w:lsdException w:name="No List" w:semiHidden="1" w:unhideWhenUsed="1"/>
+    <w:lsdException w:name="Outline List 1" w:semiHidden="1" w:unhideWhenUsed="1"/>
+    <w:lsdException w:name="Outline List 2" w:semiHidden="1" w:unhideWhenUsed="1"/>
+    <w:lsdException w:name="Outline List 3" w:semiHidden="1" w:unhideWhenUsed="1"/>
+    <w:lsdException w:name="Table Simple 1" w:semiHidden="1" w:unhideWhenUsed="1"/>
+    <w:lsdException w:name="Table Simple 2" w:semiHidden="1" w:unhideWhenUsed="1"/>
+    <w:lsdException w:name="Table Simple 3" w:semiHidden="1" w:unhideWhenUsed="1"/>
+    <w:lsdException w:name="Table Classic 1" w:semiHidden="1" w:unhideWhenUsed="1"/>
+    <w:lsdException w:name="Table Classic 2" w:semiHidden="1" w:unhideWhenUsed="1"/>
+    <w:lsdException w:name="Table Classic 3" w:semiHidden="1" w:unhideWhenUsed="1"/>
+    <w:lsdException w:name="Table Classic 4" w:semiHidden="1" w:unhideWhenUsed="1"/>
+    <w:lsdException w:name="Table Colorful 1" w:semiHidden="1" w:unhideWhenUsed="1"/>
+    <w:lsdException w:name="Table Colorful 2" w:semiHidden="1" w:unhideWhenUsed="1"/>
+    <w:lsdException w:name="Table Colorful 3" w:semiHidden="1" w:unhideWhenUsed="1"/>
+    <w:lsdException w:name="Table Columns 1" w:semiHidden="1" w:unhideWhenUsed="1"/>
+    <w:lsdException w:name="Table Columns 2" w:semiHidden="1" w:unhideWhenUsed="1"/>
+    <w:lsdException w:name="Table Columns 3" w:semiHidden="1" w:unhideWhenUsed="1"/>
+    <w:lsdException w:name="Table Columns 4" w:semiHidden="1" w:unhideWhenUsed="1"/>
+    <w:lsdException w:name="Table Columns 5" w:semiHidden="1" w:unhideWhenUsed="1"/>
+    <w:lsdException w:name="Table Grid 1" w:semiHidden="1" w:unhideWhenUsed="1"/>
+    <w:lsdException w:name="Table Grid 2" w:semiHidden="1" w:unhideWhenUsed="1"/>
+    <w:lsdException w:name="Table Grid 3" w:semiHidden="1" w:unhideWhenUsed="1"/>
+    <w:lsdException w:name="Table Grid 4" w:semiHidden="1" w:unhideWhenUsed="1"/>
+    <w:lsdException w:name="Table Grid 5" w:semiHidden="1" w:unhideWhenUsed="1"/>
+    <w:lsdException w:name="Table Grid 6" w:semiHidden="1" w:unhideWhenUsed="1"/>
+    <w:lsdException w:name="Table Grid 7" w:semiHidden="1" w:unhideWhenUsed="1"/>
+    <w:lsdException w:name="Table Grid 8" w:semiHidden="1" w:unhideWhenUsed="1"/>
+    <w:lsdException w:name="Table List 1" w:semiHidden="1" w:unhideWhenUsed="1"/>
+    <w:lsdException w:name="Table List 2" w:semiHidden="1" w:unhideWhenUsed="1"/>
+    <w:lsdException w:name="Table List 3" w:semiHidden="1" w:unhideWhenUsed="1"/>
+    <w:lsdException w:name="Table List 4" w:semiHidden="1" w:unhideWhenUsed="1"/>
+    <w:lsdException w:name="Table List 5" w:semiHidden="1" w:unhideWhenUsed="1"/>
+    <w:lsdException w:name="Table List 6" w:semiHidden="1" w:unhideWhenUsed="1"/>
+    <w:lsdException w:name="Table List 7" w:semiHidden="1" w:unhideWhenUsed="1"/>
+    <w:lsdException w:name="Table List 8" w:semiHidden="1" w:unhideWhenUsed="1"/>
+    <w:lsdException w:name="Table 3D effects 1" w:semiHidden="1" w:unhideWhenUsed="1"/>
+    <w:lsdException w:name="Table 3D effects 2" w:semiHidden="1" w:unhideWhenUsed="1"/>
+    <w:lsdException w:name="Table 3D effects 3" w:semiHidden="1" w:unhideWhenUsed="1"/>
+    <w:lsdException w:name="Table Contemporary" w:semiHidden="1" w:unhideWhenUsed="1"/>
+    <w:lsdException w:name="Table Elegant" w:semiHidden="1" w:unhideWhenUsed="1"/>
+    <w:lsdException w:name="Table Professional" w:semiHidden="1" w:unhideWhenUsed="1"/>
+    <w:lsdException w:name="Table Subtle 1" w:semiHidden="1" w:unhideWhenUsed="1"/>
+    <w:lsdException w:name="Table Subtle 2" w:semiHidden="1" w:unhideWhenUsed="1"/>
+    <w:lsdException w:name="Table Web 1" w:semiHidden="1" w:unhideWhenUsed="1"/>
+    <w:lsdException w:name="Table Web 2" w:semiHidden="1" w:unhideWhenUsed="1"/>
+    <w:lsdException w:name="Table Web 3" w:semiHidden="1" w:unhideWhenUsed="1"/>
+    <w:lsdException w:name="Balloon Text" w:semiHidden="1" w:unhideWhenUsed="1"/>
     <w:lsdException w:name="Table Grid" w:uiPriority="99"/>
-    <w:lsdException w:name="Note Level 1" w:semiHidden="1" w:uiPriority="99"/>
-    <w:lsdException w:name="Note Level 2" w:uiPriority="1" w:qFormat="1"/>
-    <w:lsdException w:name="Note Level 3" w:uiPriority="60"/>
-    <w:lsdException w:name="Note Level 4" w:uiPriority="61"/>
-    <w:lsdException w:name="Note Level 5" w:uiPriority="62"/>
-    <w:lsdException w:name="Note Level 6" w:uiPriority="63"/>
-    <w:lsdException w:name="Note Level 7" w:uiPriority="64"/>
-    <w:lsdException w:name="Note Level 8" w:uiPriority="65"/>
-    <w:lsdException w:name="Note Level 9" w:uiPriority="66"/>
-    <w:lsdException w:name="Placeholder Text" w:uiPriority="67"/>
+    <w:lsdException w:name="Table Theme" w:semiHidden="1" w:unhideWhenUsed="1"/>
+    <w:lsdException w:name="Placeholder Text" w:semiHidden="1" w:uiPriority="67"/>
     <w:lsdException w:name="No Spacing" w:uiPriority="68"/>
     <w:lsdException w:name="Light Shading" w:uiPriority="69"/>
     <w:lsdException w:name="Light List" w:uiPriority="70"/>
@@ -1226,7 +1364,7 @@
     <w:lsdException w:name="Medium Grid 2" w:uiPriority="63"/>
     <w:lsdException w:name="Medium Grid 3" w:uiPriority="64"/>
     <w:lsdException w:name="Dark List" w:uiPriority="65"/>
-    <w:lsdException w:name="Colorful Shading" w:semiHidden="1" w:uiPriority="99"/>
+    <w:lsdException w:name="Colorful Shading" w:uiPriority="99"/>
     <w:lsdException w:name="Colorful List" w:uiPriority="34" w:qFormat="1"/>
     <w:lsdException w:name="Colorful Grid" w:uiPriority="29" w:qFormat="1"/>
     <w:lsdException w:name="Light Shading Accent 1" w:uiPriority="30" w:qFormat="1"/>
@@ -1235,7 +1373,7 @@
     <w:lsdException w:name="Medium Shading 1 Accent 1" w:uiPriority="68"/>
     <w:lsdException w:name="Medium Shading 2 Accent 1" w:uiPriority="69"/>
     <w:lsdException w:name="Medium List 1 Accent 1" w:uiPriority="70"/>
-    <w:lsdException w:name="Revision" w:uiPriority="71"/>
+    <w:lsdException w:name="Revision" w:semiHidden="1" w:uiPriority="71"/>
     <w:lsdException w:name="List Paragraph" w:uiPriority="72"/>
     <w:lsdException w:name="Quote" w:uiPriority="73"/>
     <w:lsdException w:name="Intense Quote" w:uiPriority="60"/>
@@ -1313,8 +1451,8 @@
     <w:lsdException w:name="Medium Grid 1 Accent 6" w:uiPriority="31" w:qFormat="1"/>
     <w:lsdException w:name="Medium Grid 2 Accent 6" w:uiPriority="32" w:qFormat="1"/>
     <w:lsdException w:name="Medium Grid 3 Accent 6" w:uiPriority="33" w:qFormat="1"/>
-    <w:lsdException w:name="Dark List Accent 6" w:semiHidden="1" w:uiPriority="37" w:unhideWhenUsed="1"/>
-    <w:lsdException w:name="Colorful Shading Accent 6" w:semiHidden="1" w:uiPriority="39" w:unhideWhenUsed="1" w:qFormat="1"/>
+    <w:lsdException w:name="Dark List Accent 6" w:uiPriority="37"/>
+    <w:lsdException w:name="Colorful Shading Accent 6" w:uiPriority="39" w:qFormat="1"/>
     <w:lsdException w:name="Colorful List Accent 6" w:uiPriority="72"/>
     <w:lsdException w:name="Colorful Grid Accent 6" w:uiPriority="73"/>
     <w:lsdException w:name="Subtle Emphasis" w:uiPriority="19" w:qFormat="1"/>
@@ -1324,6 +1462,101 @@
     <w:lsdException w:name="Book Title" w:uiPriority="33" w:qFormat="1"/>
     <w:lsdException w:name="Bibliography" w:semiHidden="1" w:uiPriority="37" w:unhideWhenUsed="1"/>
     <w:lsdException w:name="TOC Heading" w:semiHidden="1" w:uiPriority="39" w:unhideWhenUsed="1" w:qFormat="1"/>
+    <w:lsdException w:name="Grid Table 4" w:uiPriority="49"/>
+    <w:lsdException w:name="Grid Table 5 Dark" w:uiPriority="50"/>
+    <w:lsdException w:name="Grid Table 6 Colorful" w:uiPriority="51"/>
+    <w:lsdException w:name="Grid Table 7 Colorful" w:uiPriority="52"/>
+    <w:lsdException w:name="Grid Table 1 Light Accent 1" w:uiPriority="46"/>
+    <w:lsdException w:name="Grid Table 2 Accent 1" w:uiPriority="47"/>
+    <w:lsdException w:name="Grid Table 3 Accent 1" w:uiPriority="48"/>
+    <w:lsdException w:name="Grid Table 4 Accent 1" w:uiPriority="49"/>
+    <w:lsdException w:name="Grid Table 5 Dark Accent 1" w:uiPriority="50"/>
+    <w:lsdException w:name="Grid Table 6 Colorful Accent 1" w:uiPriority="51"/>
+    <w:lsdException w:name="Grid Table 7 Colorful Accent 1" w:uiPriority="52"/>
+    <w:lsdException w:name="Grid Table 1 Light Accent 2" w:uiPriority="46"/>
+    <w:lsdException w:name="Grid Table 2 Accent 2" w:uiPriority="47"/>
+    <w:lsdException w:name="Grid Table 3 Accent 2" w:uiPriority="48"/>
+    <w:lsdException w:name="Grid Table 4 Accent 2" w:uiPriority="49"/>
+    <w:lsdException w:name="Grid Table 5 Dark Accent 2" w:uiPriority="50"/>
+    <w:lsdException w:name="Grid Table 6 Colorful Accent 2" w:uiPriority="51"/>
+    <w:lsdException w:name="Grid Table 7 Colorful Accent 2" w:uiPriority="52"/>
+    <w:lsdException w:name="Grid Table 1 Light Accent 3" w:uiPriority="46"/>
+    <w:lsdException w:name="Grid Table 2 Accent 3" w:uiPriority="47"/>
+    <w:lsdException w:name="Grid Table 3 Accent 3" w:uiPriority="48"/>
+    <w:lsdException w:name="Grid Table 4 Accent 3" w:uiPriority="49"/>
+    <w:lsdException w:name="Grid Table 5 Dark Accent 3" w:uiPriority="50"/>
+    <w:lsdException w:name="Grid Table 6 Colorful Accent 3" w:uiPriority="51"/>
+    <w:lsdException w:name="Grid Table 7 Colorful Accent 3" w:uiPriority="52"/>
+    <w:lsdException w:name="Grid Table 1 Light Accent 4" w:uiPriority="46"/>
+    <w:lsdException w:name="Grid Table 2 Accent 4" w:uiPriority="47"/>
+    <w:lsdException w:name="Grid Table 3 Accent 4" w:uiPriority="48"/>
+    <w:lsdException w:name="Grid Table 4 Accent 4" w:uiPriority="49"/>
+    <w:lsdException w:name="Grid Table 5 Dark Accent 4" w:uiPriority="50"/>
+    <w:lsdException w:name="Grid Table 6 Colorful Accent 4" w:uiPriority="51"/>
+    <w:lsdException w:name="Grid Table 7 Colorful Accent 4" w:uiPriority="52"/>
+    <w:lsdException w:name="Grid Table 1 Light Accent 5" w:uiPriority="46"/>
+    <w:lsdException w:name="Grid Table 2 Accent 5" w:uiPriority="47"/>
+    <w:lsdException w:name="Grid Table 3 Accent 5" w:uiPriority="48"/>
+    <w:lsdException w:name="Grid Table 4 Accent 5" w:uiPriority="49"/>
+    <w:lsdException w:name="Grid Table 5 Dark Accent 5" w:uiPriority="50"/>
+    <w:lsdException w:name="Grid Table 6 Colorful Accent 5" w:uiPriority="51"/>
+    <w:lsdException w:name="Grid Table 7 Colorful Accent 5" w:uiPriority="52"/>
+    <w:lsdException w:name="Grid Table 1 Light Accent 6" w:uiPriority="46"/>
+    <w:lsdException w:name="Grid Table 2 Accent 6" w:uiPriority="47"/>
+    <w:lsdException w:name="Grid Table 3 Accent 6" w:uiPriority="48"/>
+    <w:lsdException w:name="Grid Table 4 Accent 6" w:uiPriority="49"/>
+    <w:lsdException w:name="Grid Table 5 Dark Accent 6" w:uiPriority="50"/>
+    <w:lsdException w:name="Grid Table 6 Colorful Accent 6" w:uiPriority="51"/>
+    <w:lsdException w:name="Grid Table 7 Colorful Accent 6" w:uiPriority="52"/>
+    <w:lsdException w:name="List Table 1 Light" w:uiPriority="46"/>
+    <w:lsdException w:name="List Table 2" w:uiPriority="47"/>
+    <w:lsdException w:name="List Table 3" w:uiPriority="48"/>
+    <w:lsdException w:name="List Table 4" w:uiPriority="49"/>
+    <w:lsdException w:name="List Table 5 Dark" w:uiPriority="50"/>
+    <w:lsdException w:name="List Table 6 Colorful" w:uiPriority="51"/>
+    <w:lsdException w:name="List Table 7 Colorful" w:uiPriority="52"/>
+    <w:lsdException w:name="List Table 1 Light Accent 1" w:uiPriority="46"/>
+    <w:lsdException w:name="List Table 2 Accent 1" w:uiPriority="47"/>
+    <w:lsdException w:name="List Table 3 Accent 1" w:uiPriority="48"/>
+    <w:lsdException w:name="List Table 4 Accent 1" w:uiPriority="49"/>
+    <w:lsdException w:name="List Table 5 Dark Accent 1" w:uiPriority="50"/>
+    <w:lsdException w:name="List Table 6 Colorful Accent 1" w:uiPriority="51"/>
+    <w:lsdException w:name="List Table 7 Colorful Accent 1" w:uiPriority="52"/>
+    <w:lsdException w:name="List Table 1 Light Accent 2" w:uiPriority="46"/>
+    <w:lsdException w:name="List Table 2 Accent 2" w:uiPriority="47"/>
+    <w:lsdException w:name="List Table 3 Accent 2" w:uiPriority="48"/>
+    <w:lsdException w:name="List Table 4 Accent 2" w:uiPriority="49"/>
+    <w:lsdException w:name="List Table 5 Dark Accent 2" w:uiPriority="50"/>
+    <w:lsdException w:name="List Table 6 Colorful Accent 2" w:uiPriority="51"/>
+    <w:lsdException w:name="List Table 7 Colorful Accent 2" w:uiPriority="52"/>
+    <w:lsdException w:name="List Table 1 Light Accent 3" w:uiPriority="46"/>
+    <w:lsdException w:name="List Table 2 Accent 3" w:uiPriority="47"/>
+    <w:lsdException w:name="List Table 3 Accent 3" w:uiPriority="48"/>
+    <w:lsdException w:name="List Table 4 Accent 3" w:uiPriority="49"/>
+    <w:lsdException w:name="List Table 5 Dark Accent 3" w:uiPriority="50"/>
+    <w:lsdException w:name="List Table 6 Colorful Accent 3" w:uiPriority="51"/>
+    <w:lsdException w:name="List Table 7 Colorful Accent 3" w:uiPriority="52"/>
+    <w:lsdException w:name="List Table 1 Light Accent 4" w:uiPriority="46"/>
+    <w:lsdException w:name="List Table 2 Accent 4" w:uiPriority="47"/>
+    <w:lsdException w:name="List Table 3 Accent 4" w:uiPriority="48"/>
+    <w:lsdException w:name="List Table 4 Accent 4" w:uiPriority="49"/>
+    <w:lsdException w:name="List Table 5 Dark Accent 4" w:uiPriority="50"/>
+    <w:lsdException w:name="List Table 6 Colorful Accent 4" w:uiPriority="51"/>
+    <w:lsdException w:name="List Table 7 Colorful Accent 4" w:uiPriority="52"/>
+    <w:lsdException w:name="List Table 1 Light Accent 5" w:uiPriority="46"/>
+    <w:lsdException w:name="List Table 2 Accent 5" w:uiPriority="47"/>
+    <w:lsdException w:name="List Table 3 Accent 5" w:uiPriority="48"/>
+    <w:lsdException w:name="List Table 4 Accent 5" w:uiPriority="49"/>
+    <w:lsdException w:name="List Table 5 Dark Accent 5" w:uiPriority="50"/>
+    <w:lsdException w:name="List Table 6 Colorful Accent 5" w:uiPriority="51"/>
+    <w:lsdException w:name="List Table 7 Colorful Accent 5" w:uiPriority="52"/>
+    <w:lsdException w:name="List Table 1 Light Accent 6" w:uiPriority="46"/>
+    <w:lsdException w:name="List Table 2 Accent 6" w:uiPriority="47"/>
+    <w:lsdException w:name="List Table 3 Accent 6" w:uiPriority="48"/>
+    <w:lsdException w:name="List Table 4 Accent 6" w:uiPriority="49"/>
+    <w:lsdException w:name="List Table 5 Dark Accent 6" w:uiPriority="50"/>
+    <w:lsdException w:name="List Table 6 Colorful Accent 6" w:uiPriority="51"/>
+    <w:lsdException w:name="List Table 7 Colorful Accent 6" w:uiPriority="52"/>
   </w:latentStyles>
   <w:style w:type="paragraph" w:default="1" w:styleId="Normal">
     <w:name w:val="Normal"/>
@@ -1334,7 +1567,7 @@
       <w:lang w:val="sv-SE"/>
     </w:rPr>
   </w:style>
-  <w:style w:type="paragraph" w:styleId="Rubrik1">
+  <w:style w:type="paragraph" w:styleId="Heading1">
     <w:name w:val="heading 1"/>
     <w:basedOn w:val="Normal"/>
     <w:next w:val="Normal"/>
@@ -1351,7 +1584,7 @@
       <w:lang w:val="en-US"/>
     </w:rPr>
   </w:style>
-  <w:style w:type="paragraph" w:styleId="Rubrik2">
+  <w:style w:type="paragraph" w:styleId="Heading2">
     <w:name w:val="heading 2"/>
     <w:basedOn w:val="Normal"/>
     <w:next w:val="Normal"/>
@@ -1366,7 +1599,7 @@
       <w:sz w:val="40"/>
     </w:rPr>
   </w:style>
-  <w:style w:type="paragraph" w:styleId="Rubrik3">
+  <w:style w:type="paragraph" w:styleId="Heading3">
     <w:name w:val="heading 3"/>
     <w:basedOn w:val="Normal"/>
     <w:next w:val="Normal"/>
@@ -1381,7 +1614,7 @@
       <w:lang w:val="en-US"/>
     </w:rPr>
   </w:style>
-  <w:style w:type="paragraph" w:styleId="Rubrik4">
+  <w:style w:type="paragraph" w:styleId="Heading4">
     <w:name w:val="heading 4"/>
     <w:basedOn w:val="Normal"/>
     <w:next w:val="Normal"/>
@@ -1397,7 +1630,7 @@
       <w:lang w:val="en-US"/>
     </w:rPr>
   </w:style>
-  <w:style w:type="paragraph" w:styleId="Rubrik5">
+  <w:style w:type="paragraph" w:styleId="Heading5">
     <w:name w:val="heading 5"/>
     <w:basedOn w:val="Normal"/>
     <w:next w:val="Normal"/>
@@ -1413,7 +1646,7 @@
       <w:lang w:val="en-US"/>
     </w:rPr>
   </w:style>
-  <w:style w:type="paragraph" w:styleId="Rubrik6">
+  <w:style w:type="paragraph" w:styleId="Heading6">
     <w:name w:val="heading 6"/>
     <w:basedOn w:val="Normal"/>
     <w:next w:val="Normal"/>
@@ -1432,7 +1665,7 @@
       <w:lang w:val="en-US"/>
     </w:rPr>
   </w:style>
-  <w:style w:type="paragraph" w:styleId="Rubrik7">
+  <w:style w:type="paragraph" w:styleId="Heading7">
     <w:name w:val="heading 7"/>
     <w:basedOn w:val="Normal"/>
     <w:next w:val="Normal"/>
@@ -1448,7 +1681,7 @@
       <w:sz w:val="40"/>
     </w:rPr>
   </w:style>
-  <w:style w:type="paragraph" w:styleId="Rubrik8">
+  <w:style w:type="paragraph" w:styleId="Heading8">
     <w:name w:val="heading 8"/>
     <w:basedOn w:val="Normal"/>
     <w:next w:val="Normal"/>
@@ -1463,7 +1696,7 @@
       <w:lang w:val="en-US"/>
     </w:rPr>
   </w:style>
-  <w:style w:type="paragraph" w:styleId="Rubrik9">
+  <w:style w:type="paragraph" w:styleId="Heading9">
     <w:name w:val="heading 9"/>
     <w:basedOn w:val="Normal"/>
     <w:next w:val="Normal"/>
@@ -1478,13 +1711,13 @@
       <w:sz w:val="52"/>
     </w:rPr>
   </w:style>
-  <w:style w:type="character" w:default="1" w:styleId="Standardstycketypsnitt">
+  <w:style w:type="character" w:default="1" w:styleId="DefaultParagraphFont">
     <w:name w:val="Default Paragraph Font"/>
     <w:uiPriority w:val="1"/>
     <w:semiHidden/>
     <w:unhideWhenUsed/>
   </w:style>
-  <w:style w:type="table" w:default="1" w:styleId="Normaltabell">
+  <w:style w:type="table" w:default="1" w:styleId="TableNormal">
     <w:name w:val="Normal Table"/>
     <w:uiPriority w:val="99"/>
     <w:semiHidden/>
@@ -1499,13 +1732,13 @@
       </w:tblCellMar>
     </w:tblPr>
   </w:style>
-  <w:style w:type="numbering" w:default="1" w:styleId="Ingenlista">
+  <w:style w:type="numbering" w:default="1" w:styleId="NoList">
     <w:name w:val="No List"/>
     <w:uiPriority w:val="99"/>
     <w:semiHidden/>
     <w:unhideWhenUsed/>
   </w:style>
-  <w:style w:type="paragraph" w:styleId="Sidhuvud">
+  <w:style w:type="paragraph" w:styleId="Header">
     <w:name w:val="header"/>
     <w:basedOn w:val="Normal"/>
     <w:pPr>
@@ -1518,11 +1751,11 @@
       <w:szCs w:val="20"/>
     </w:rPr>
   </w:style>
-  <w:style w:type="paragraph" w:styleId="Rubrik">
+  <w:style w:type="paragraph" w:styleId="Title">
     <w:name w:val="Title"/>
     <w:basedOn w:val="Normal"/>
     <w:next w:val="Normal"/>
-    <w:link w:val="RubrikChar"/>
+    <w:link w:val="TitleChar"/>
     <w:uiPriority w:val="99"/>
     <w:qFormat/>
     <w:rsid w:val="00A500F2"/>
@@ -1539,10 +1772,10 @@
       <w:lang w:eastAsia="en-US"/>
     </w:rPr>
   </w:style>
-  <w:style w:type="character" w:customStyle="1" w:styleId="RubrikChar">
-    <w:name w:val="Rubrik Char"/>
-    <w:basedOn w:val="Standardstycketypsnitt"/>
-    <w:link w:val="Rubrik"/>
+  <w:style w:type="character" w:customStyle="1" w:styleId="TitleChar">
+    <w:name w:val="Title Char"/>
+    <w:basedOn w:val="DefaultParagraphFont"/>
+    <w:link w:val="Title"/>
     <w:uiPriority w:val="99"/>
     <w:rsid w:val="00A500F2"/>
     <w:rPr>
@@ -1554,9 +1787,9 @@
       <w:lang w:val="sv-SE" w:eastAsia="en-US"/>
     </w:rPr>
   </w:style>
-  <w:style w:type="table" w:styleId="Tabellrutnt">
+  <w:style w:type="table" w:styleId="TableGrid">
     <w:name w:val="Table Grid"/>
-    <w:basedOn w:val="Normaltabell"/>
+    <w:basedOn w:val="TableNormal"/>
     <w:uiPriority w:val="99"/>
     <w:rsid w:val="00A500F2"/>
     <w:rPr>
@@ -1600,7 +1833,7 @@
   </w:style>
   <w:style w:type="paragraph" w:customStyle="1" w:styleId="CourseDescription">
     <w:name w:val="CourseDescription"/>
-    <w:basedOn w:val="Underrubrik"/>
+    <w:basedOn w:val="Subtitle"/>
     <w:qFormat/>
     <w:rsid w:val="00A500F2"/>
     <w:pPr>
@@ -1615,11 +1848,11 @@
       <w:lang w:eastAsia="en-US"/>
     </w:rPr>
   </w:style>
-  <w:style w:type="paragraph" w:styleId="Underrubrik">
+  <w:style w:type="paragraph" w:styleId="Subtitle">
     <w:name w:val="Subtitle"/>
     <w:basedOn w:val="Normal"/>
     <w:next w:val="Normal"/>
-    <w:link w:val="UnderrubrikChar"/>
+    <w:link w:val="SubtitleChar"/>
     <w:qFormat/>
     <w:rsid w:val="00A500F2"/>
     <w:pPr>
@@ -1635,488 +1868,10 @@
       <w:spacing w:val="15"/>
     </w:rPr>
   </w:style>
-  <w:style w:type="character" w:customStyle="1" w:styleId="UnderrubrikChar">
-    <w:name w:val="Underrubrik Char"/>
-    <w:basedOn w:val="Standardstycketypsnitt"/>
-    <w:link w:val="Underrubrik"/>
-    <w:rsid w:val="00A500F2"/>
-    <w:rPr>
-      <w:rFonts w:asciiTheme="majorHAnsi" w:eastAsiaTheme="majorEastAsia" w:hAnsiTheme="majorHAnsi" w:cstheme="majorBidi"/>
-      <w:i/>
-      <w:iCs/>
-      <w:color w:val="4F81BD" w:themeColor="accent1"/>
-      <w:spacing w:val="15"/>
-      <w:sz w:val="24"/>
-      <w:szCs w:val="24"/>
-      <w:lang w:val="sv-SE"/>
-    </w:rPr>
-  </w:style>
-</w:styles>
-</file>
-
-<file path=word/stylesWithEffects.xml><?xml version="1.0" encoding="utf-8"?>
-<w:styles xmlns:wpc="http://schemas.microsoft.com/office/word/2010/wordprocessingCanvas" xmlns:mo="http://schemas.microsoft.com/office/mac/office/2008/main" xmlns:mc="http://schemas.openxmlformats.org/markup-compatibility/2006" xmlns:mv="urn:schemas-microsoft-com:mac:vml" xmlns:o="urn:schemas-microsoft-com:office:office" xmlns:r="http://schemas.openxmlformats.org/officeDocument/2006/relationships" xmlns:m="http://schemas.openxmlformats.org/officeDocument/2006/math" xmlns:v="urn:schemas-microsoft-com:vml" xmlns:wp14="http://schemas.microsoft.com/office/word/2010/wordprocessingDrawing" xmlns:wp="http://schemas.openxmlformats.org/drawingml/2006/wordprocessingDrawing" xmlns:w10="urn:schemas-microsoft-com:office:word" xmlns:w="http://schemas.openxmlformats.org/wordprocessingml/2006/main" xmlns:w14="http://schemas.microsoft.com/office/word/2010/wordml" xmlns:wpg="http://schemas.microsoft.com/office/word/2010/wordprocessingGroup" xmlns:wpi="http://schemas.microsoft.com/office/word/2010/wordprocessingInk" xmlns:wne="http://schemas.microsoft.com/office/word/2006/wordml" xmlns:wps="http://schemas.microsoft.com/office/word/2010/wordprocessingShape" mc:Ignorable="w14 wp14">
-  <w:docDefaults>
-    <w:rPrDefault>
-      <w:rPr>
-        <w:rFonts w:ascii="Times New Roman" w:eastAsia="Times New Roman" w:hAnsi="Times New Roman" w:cs="Times New Roman"/>
-        <w:lang w:val="en-US" w:eastAsia="sv-SE" w:bidi="ar-SA"/>
-      </w:rPr>
-    </w:rPrDefault>
-    <w:pPrDefault/>
-  </w:docDefaults>
-  <w:latentStyles w:defLockedState="0" w:defUIPriority="0" w:defSemiHidden="0" w:defUnhideWhenUsed="0" w:defQFormat="0" w:count="276">
-    <w:lsdException w:name="Normal" w:qFormat="1"/>
-    <w:lsdException w:name="heading 1" w:qFormat="1"/>
-    <w:lsdException w:name="heading 2" w:qFormat="1"/>
-    <w:lsdException w:name="heading 3" w:qFormat="1"/>
-    <w:lsdException w:name="heading 4" w:qFormat="1"/>
-    <w:lsdException w:name="heading 5" w:qFormat="1"/>
-    <w:lsdException w:name="heading 6" w:qFormat="1"/>
-    <w:lsdException w:name="heading 7" w:qFormat="1"/>
-    <w:lsdException w:name="heading 8" w:qFormat="1"/>
-    <w:lsdException w:name="heading 9" w:qFormat="1"/>
-    <w:lsdException w:name="caption" w:semiHidden="1" w:unhideWhenUsed="1" w:qFormat="1"/>
-    <w:lsdException w:name="Title" w:uiPriority="99" w:qFormat="1"/>
-    <w:lsdException w:name="Subtitle" w:qFormat="1"/>
-    <w:lsdException w:name="Strong" w:qFormat="1"/>
-    <w:lsdException w:name="Emphasis" w:qFormat="1"/>
-    <w:lsdException w:name="Table Grid" w:uiPriority="99"/>
-    <w:lsdException w:name="Note Level 1" w:semiHidden="1" w:uiPriority="99"/>
-    <w:lsdException w:name="Note Level 2" w:uiPriority="1" w:qFormat="1"/>
-    <w:lsdException w:name="Note Level 3" w:uiPriority="60"/>
-    <w:lsdException w:name="Note Level 4" w:uiPriority="61"/>
-    <w:lsdException w:name="Note Level 5" w:uiPriority="62"/>
-    <w:lsdException w:name="Note Level 6" w:uiPriority="63"/>
-    <w:lsdException w:name="Note Level 7" w:uiPriority="64"/>
-    <w:lsdException w:name="Note Level 8" w:uiPriority="65"/>
-    <w:lsdException w:name="Note Level 9" w:uiPriority="66"/>
-    <w:lsdException w:name="Placeholder Text" w:uiPriority="67"/>
-    <w:lsdException w:name="No Spacing" w:uiPriority="68"/>
-    <w:lsdException w:name="Light Shading" w:uiPriority="69"/>
-    <w:lsdException w:name="Light List" w:uiPriority="70"/>
-    <w:lsdException w:name="Light Grid" w:uiPriority="71"/>
-    <w:lsdException w:name="Medium Shading 1" w:uiPriority="72"/>
-    <w:lsdException w:name="Medium Shading 2" w:uiPriority="73"/>
-    <w:lsdException w:name="Medium List 1" w:uiPriority="60"/>
-    <w:lsdException w:name="Medium List 2" w:uiPriority="61"/>
-    <w:lsdException w:name="Medium Grid 1" w:uiPriority="62"/>
-    <w:lsdException w:name="Medium Grid 2" w:uiPriority="63"/>
-    <w:lsdException w:name="Medium Grid 3" w:uiPriority="64"/>
-    <w:lsdException w:name="Dark List" w:uiPriority="65"/>
-    <w:lsdException w:name="Colorful Shading" w:semiHidden="1" w:uiPriority="99"/>
-    <w:lsdException w:name="Colorful List" w:uiPriority="34" w:qFormat="1"/>
-    <w:lsdException w:name="Colorful Grid" w:uiPriority="29" w:qFormat="1"/>
-    <w:lsdException w:name="Light Shading Accent 1" w:uiPriority="30" w:qFormat="1"/>
-    <w:lsdException w:name="Light List Accent 1" w:uiPriority="66"/>
-    <w:lsdException w:name="Light Grid Accent 1" w:uiPriority="67"/>
-    <w:lsdException w:name="Medium Shading 1 Accent 1" w:uiPriority="68"/>
-    <w:lsdException w:name="Medium Shading 2 Accent 1" w:uiPriority="69"/>
-    <w:lsdException w:name="Medium List 1 Accent 1" w:uiPriority="70"/>
-    <w:lsdException w:name="Revision" w:uiPriority="71"/>
-    <w:lsdException w:name="List Paragraph" w:uiPriority="72"/>
-    <w:lsdException w:name="Quote" w:uiPriority="73"/>
-    <w:lsdException w:name="Intense Quote" w:uiPriority="60"/>
-    <w:lsdException w:name="Medium List 2 Accent 1" w:uiPriority="61"/>
-    <w:lsdException w:name="Medium Grid 1 Accent 1" w:uiPriority="62"/>
-    <w:lsdException w:name="Medium Grid 2 Accent 1" w:uiPriority="63"/>
-    <w:lsdException w:name="Medium Grid 3 Accent 1" w:uiPriority="64"/>
-    <w:lsdException w:name="Dark List Accent 1" w:uiPriority="65"/>
-    <w:lsdException w:name="Colorful Shading Accent 1" w:uiPriority="66"/>
-    <w:lsdException w:name="Colorful List Accent 1" w:uiPriority="67"/>
-    <w:lsdException w:name="Colorful Grid Accent 1" w:uiPriority="68"/>
-    <w:lsdException w:name="Light Shading Accent 2" w:uiPriority="69"/>
-    <w:lsdException w:name="Light List Accent 2" w:uiPriority="70"/>
-    <w:lsdException w:name="Light Grid Accent 2" w:uiPriority="71"/>
-    <w:lsdException w:name="Medium Shading 1 Accent 2" w:uiPriority="72"/>
-    <w:lsdException w:name="Medium Shading 2 Accent 2" w:uiPriority="73"/>
-    <w:lsdException w:name="Medium List 1 Accent 2" w:uiPriority="60"/>
-    <w:lsdException w:name="Medium List 2 Accent 2" w:uiPriority="61"/>
-    <w:lsdException w:name="Medium Grid 1 Accent 2" w:uiPriority="62"/>
-    <w:lsdException w:name="Medium Grid 2 Accent 2" w:uiPriority="63"/>
-    <w:lsdException w:name="Medium Grid 3 Accent 2" w:uiPriority="64"/>
-    <w:lsdException w:name="Dark List Accent 2" w:uiPriority="65"/>
-    <w:lsdException w:name="Colorful Shading Accent 2" w:uiPriority="66"/>
-    <w:lsdException w:name="Colorful List Accent 2" w:uiPriority="67"/>
-    <w:lsdException w:name="Colorful Grid Accent 2" w:uiPriority="68"/>
-    <w:lsdException w:name="Light Shading Accent 3" w:uiPriority="69"/>
-    <w:lsdException w:name="Light List Accent 3" w:uiPriority="70"/>
-    <w:lsdException w:name="Light Grid Accent 3" w:uiPriority="71"/>
-    <w:lsdException w:name="Medium Shading 1 Accent 3" w:uiPriority="72"/>
-    <w:lsdException w:name="Medium Shading 2 Accent 3" w:uiPriority="73"/>
-    <w:lsdException w:name="Medium List 1 Accent 3" w:uiPriority="60"/>
-    <w:lsdException w:name="Medium List 2 Accent 3" w:uiPriority="61"/>
-    <w:lsdException w:name="Medium Grid 1 Accent 3" w:uiPriority="62"/>
-    <w:lsdException w:name="Medium Grid 2 Accent 3" w:uiPriority="63"/>
-    <w:lsdException w:name="Medium Grid 3 Accent 3" w:uiPriority="64"/>
-    <w:lsdException w:name="Dark List Accent 3" w:uiPriority="65"/>
-    <w:lsdException w:name="Colorful Shading Accent 3" w:uiPriority="66"/>
-    <w:lsdException w:name="Colorful List Accent 3" w:uiPriority="67"/>
-    <w:lsdException w:name="Colorful Grid Accent 3" w:uiPriority="68"/>
-    <w:lsdException w:name="Light Shading Accent 4" w:uiPriority="69"/>
-    <w:lsdException w:name="Light List Accent 4" w:uiPriority="70"/>
-    <w:lsdException w:name="Light Grid Accent 4" w:uiPriority="71"/>
-    <w:lsdException w:name="Medium Shading 1 Accent 4" w:uiPriority="72"/>
-    <w:lsdException w:name="Medium Shading 2 Accent 4" w:uiPriority="73"/>
-    <w:lsdException w:name="Medium List 1 Accent 4" w:uiPriority="60"/>
-    <w:lsdException w:name="Medium List 2 Accent 4" w:uiPriority="61"/>
-    <w:lsdException w:name="Medium Grid 1 Accent 4" w:uiPriority="62"/>
-    <w:lsdException w:name="Medium Grid 2 Accent 4" w:uiPriority="63"/>
-    <w:lsdException w:name="Medium Grid 3 Accent 4" w:uiPriority="64"/>
-    <w:lsdException w:name="Dark List Accent 4" w:uiPriority="65"/>
-    <w:lsdException w:name="Colorful Shading Accent 4" w:uiPriority="66"/>
-    <w:lsdException w:name="Colorful List Accent 4" w:uiPriority="67"/>
-    <w:lsdException w:name="Colorful Grid Accent 4" w:uiPriority="68"/>
-    <w:lsdException w:name="Light Shading Accent 5" w:uiPriority="69"/>
-    <w:lsdException w:name="Light List Accent 5" w:uiPriority="70"/>
-    <w:lsdException w:name="Light Grid Accent 5" w:uiPriority="71"/>
-    <w:lsdException w:name="Medium Shading 1 Accent 5" w:uiPriority="72"/>
-    <w:lsdException w:name="Medium Shading 2 Accent 5" w:uiPriority="73"/>
-    <w:lsdException w:name="Medium List 1 Accent 5" w:uiPriority="60"/>
-    <w:lsdException w:name="Medium List 2 Accent 5" w:uiPriority="61"/>
-    <w:lsdException w:name="Medium Grid 1 Accent 5" w:uiPriority="62"/>
-    <w:lsdException w:name="Medium Grid 2 Accent 5" w:uiPriority="63"/>
-    <w:lsdException w:name="Medium Grid 3 Accent 5" w:uiPriority="64"/>
-    <w:lsdException w:name="Dark List Accent 5" w:uiPriority="65"/>
-    <w:lsdException w:name="Colorful Shading Accent 5" w:uiPriority="66"/>
-    <w:lsdException w:name="Colorful List Accent 5" w:uiPriority="67"/>
-    <w:lsdException w:name="Colorful Grid Accent 5" w:uiPriority="68"/>
-    <w:lsdException w:name="Light Shading Accent 6" w:uiPriority="69"/>
-    <w:lsdException w:name="Light List Accent 6" w:uiPriority="70"/>
-    <w:lsdException w:name="Light Grid Accent 6" w:uiPriority="71"/>
-    <w:lsdException w:name="Medium Shading 1 Accent 6" w:uiPriority="72"/>
-    <w:lsdException w:name="Medium Shading 2 Accent 6" w:uiPriority="73"/>
-    <w:lsdException w:name="Medium List 1 Accent 6" w:uiPriority="19" w:qFormat="1"/>
-    <w:lsdException w:name="Medium List 2 Accent 6" w:uiPriority="21" w:qFormat="1"/>
-    <w:lsdException w:name="Medium Grid 1 Accent 6" w:uiPriority="31" w:qFormat="1"/>
-    <w:lsdException w:name="Medium Grid 2 Accent 6" w:uiPriority="32" w:qFormat="1"/>
-    <w:lsdException w:name="Medium Grid 3 Accent 6" w:uiPriority="33" w:qFormat="1"/>
-    <w:lsdException w:name="Dark List Accent 6" w:semiHidden="1" w:uiPriority="37" w:unhideWhenUsed="1"/>
-    <w:lsdException w:name="Colorful Shading Accent 6" w:semiHidden="1" w:uiPriority="39" w:unhideWhenUsed="1" w:qFormat="1"/>
-    <w:lsdException w:name="Colorful List Accent 6" w:uiPriority="72"/>
-    <w:lsdException w:name="Colorful Grid Accent 6" w:uiPriority="73"/>
-    <w:lsdException w:name="Subtle Emphasis" w:uiPriority="19" w:qFormat="1"/>
-    <w:lsdException w:name="Intense Emphasis" w:uiPriority="21" w:qFormat="1"/>
-    <w:lsdException w:name="Subtle Reference" w:uiPriority="31" w:qFormat="1"/>
-    <w:lsdException w:name="Intense Reference" w:uiPriority="32" w:qFormat="1"/>
-    <w:lsdException w:name="Book Title" w:uiPriority="33" w:qFormat="1"/>
-    <w:lsdException w:name="Bibliography" w:semiHidden="1" w:uiPriority="37" w:unhideWhenUsed="1"/>
-    <w:lsdException w:name="TOC Heading" w:semiHidden="1" w:uiPriority="39" w:unhideWhenUsed="1" w:qFormat="1"/>
-  </w:latentStyles>
-  <w:style w:type="paragraph" w:default="1" w:styleId="Normal">
-    <w:name w:val="Normal"/>
-    <w:qFormat/>
-    <w:rPr>
-      <w:sz w:val="24"/>
-      <w:szCs w:val="24"/>
-      <w:lang w:val="sv-SE"/>
-    </w:rPr>
-  </w:style>
-  <w:style w:type="paragraph" w:styleId="Rubrik1">
-    <w:name w:val="heading 1"/>
-    <w:basedOn w:val="Normal"/>
-    <w:next w:val="Normal"/>
-    <w:qFormat/>
-    <w:pPr>
-      <w:keepNext/>
-      <w:spacing w:before="120" w:line="220" w:lineRule="exact"/>
-      <w:jc w:val="both"/>
-      <w:outlineLvl w:val="0"/>
-    </w:pPr>
-    <w:rPr>
-      <w:b/>
-      <w:szCs w:val="20"/>
-      <w:lang w:val="en-US"/>
-    </w:rPr>
-  </w:style>
-  <w:style w:type="paragraph" w:styleId="Rubrik2">
-    <w:name w:val="heading 2"/>
-    <w:basedOn w:val="Normal"/>
-    <w:next w:val="Normal"/>
-    <w:qFormat/>
-    <w:pPr>
-      <w:keepNext/>
-      <w:outlineLvl w:val="1"/>
-    </w:pPr>
-    <w:rPr>
-      <w:b/>
-      <w:bCs/>
-      <w:sz w:val="40"/>
-    </w:rPr>
-  </w:style>
-  <w:style w:type="paragraph" w:styleId="Rubrik3">
-    <w:name w:val="heading 3"/>
-    <w:basedOn w:val="Normal"/>
-    <w:next w:val="Normal"/>
-    <w:qFormat/>
-    <w:pPr>
-      <w:keepNext/>
-      <w:spacing w:before="120" w:after="120"/>
-      <w:outlineLvl w:val="2"/>
-    </w:pPr>
-    <w:rPr>
-      <w:szCs w:val="20"/>
-      <w:lang w:val="en-US"/>
-    </w:rPr>
-  </w:style>
-  <w:style w:type="paragraph" w:styleId="Rubrik4">
-    <w:name w:val="heading 4"/>
-    <w:basedOn w:val="Normal"/>
-    <w:next w:val="Normal"/>
-    <w:qFormat/>
-    <w:pPr>
-      <w:keepNext/>
-      <w:ind w:left="170"/>
-      <w:jc w:val="both"/>
-      <w:outlineLvl w:val="3"/>
-    </w:pPr>
-    <w:rPr>
-      <w:szCs w:val="20"/>
-      <w:lang w:val="en-US"/>
-    </w:rPr>
-  </w:style>
-  <w:style w:type="paragraph" w:styleId="Rubrik5">
-    <w:name w:val="heading 5"/>
-    <w:basedOn w:val="Normal"/>
-    <w:next w:val="Normal"/>
-    <w:qFormat/>
-    <w:pPr>
-      <w:keepNext/>
-      <w:ind w:left="142"/>
-      <w:outlineLvl w:val="4"/>
-    </w:pPr>
-    <w:rPr>
-      <w:b/>
-      <w:szCs w:val="20"/>
-      <w:lang w:val="en-US"/>
-    </w:rPr>
-  </w:style>
-  <w:style w:type="paragraph" w:styleId="Rubrik6">
-    <w:name w:val="heading 6"/>
-    <w:basedOn w:val="Normal"/>
-    <w:next w:val="Normal"/>
-    <w:qFormat/>
-    <w:pPr>
-      <w:keepNext/>
-      <w:ind w:left="170"/>
-      <w:jc w:val="both"/>
-      <w:outlineLvl w:val="5"/>
-    </w:pPr>
-    <w:rPr>
-      <w:rFonts w:ascii="CG Times (W1)" w:hAnsi="CG Times (W1)"/>
-      <w:b/>
-      <w:sz w:val="28"/>
-      <w:szCs w:val="20"/>
-      <w:lang w:val="en-US"/>
-    </w:rPr>
-  </w:style>
-  <w:style w:type="paragraph" w:styleId="Rubrik7">
-    <w:name w:val="heading 7"/>
-    <w:basedOn w:val="Normal"/>
-    <w:next w:val="Normal"/>
-    <w:qFormat/>
-    <w:pPr>
-      <w:keepNext/>
-      <w:ind w:left="360" w:hanging="360"/>
-      <w:outlineLvl w:val="6"/>
-    </w:pPr>
-    <w:rPr>
-      <w:b/>
-      <w:bCs/>
-      <w:sz w:val="40"/>
-    </w:rPr>
-  </w:style>
-  <w:style w:type="paragraph" w:styleId="Rubrik8">
-    <w:name w:val="heading 8"/>
-    <w:basedOn w:val="Normal"/>
-    <w:next w:val="Normal"/>
-    <w:qFormat/>
-    <w:pPr>
-      <w:keepNext/>
-      <w:jc w:val="both"/>
-      <w:outlineLvl w:val="7"/>
-    </w:pPr>
-    <w:rPr>
-      <w:szCs w:val="20"/>
-      <w:lang w:val="en-US"/>
-    </w:rPr>
-  </w:style>
-  <w:style w:type="paragraph" w:styleId="Rubrik9">
-    <w:name w:val="heading 9"/>
-    <w:basedOn w:val="Normal"/>
-    <w:next w:val="Normal"/>
-    <w:qFormat/>
-    <w:pPr>
-      <w:keepNext/>
-      <w:ind w:right="72"/>
-      <w:jc w:val="center"/>
-      <w:outlineLvl w:val="8"/>
-    </w:pPr>
-    <w:rPr>
-      <w:sz w:val="52"/>
-    </w:rPr>
-  </w:style>
-  <w:style w:type="character" w:default="1" w:styleId="Standardstycketypsnitt">
-    <w:name w:val="Default Paragraph Font"/>
-    <w:uiPriority w:val="1"/>
-    <w:semiHidden/>
-    <w:unhideWhenUsed/>
-  </w:style>
-  <w:style w:type="table" w:default="1" w:styleId="Normaltabell">
-    <w:name w:val="Normal Table"/>
-    <w:uiPriority w:val="99"/>
-    <w:semiHidden/>
-    <w:unhideWhenUsed/>
-    <w:tblPr>
-      <w:tblInd w:w="0" w:type="dxa"/>
-      <w:tblCellMar>
-        <w:top w:w="0" w:type="dxa"/>
-        <w:left w:w="108" w:type="dxa"/>
-        <w:bottom w:w="0" w:type="dxa"/>
-        <w:right w:w="108" w:type="dxa"/>
-      </w:tblCellMar>
-    </w:tblPr>
-  </w:style>
-  <w:style w:type="numbering" w:default="1" w:styleId="Ingenlista">
-    <w:name w:val="No List"/>
-    <w:uiPriority w:val="99"/>
-    <w:semiHidden/>
-    <w:unhideWhenUsed/>
-  </w:style>
-  <w:style w:type="paragraph" w:styleId="Sidhuvud">
-    <w:name w:val="header"/>
-    <w:basedOn w:val="Normal"/>
-    <w:pPr>
-      <w:tabs>
-        <w:tab w:val="center" w:pos="4536"/>
-        <w:tab w:val="right" w:pos="9072"/>
-      </w:tabs>
-    </w:pPr>
-    <w:rPr>
-      <w:szCs w:val="20"/>
-    </w:rPr>
-  </w:style>
-  <w:style w:type="paragraph" w:styleId="Rubrik">
-    <w:name w:val="Title"/>
-    <w:basedOn w:val="Normal"/>
-    <w:next w:val="Normal"/>
-    <w:link w:val="RubrikChar"/>
-    <w:uiPriority w:val="99"/>
-    <w:qFormat/>
-    <w:rsid w:val="00A500F2"/>
-    <w:pPr>
-      <w:contextualSpacing/>
-      <w:jc w:val="both"/>
-    </w:pPr>
-    <w:rPr>
-      <w:rFonts w:ascii="Calibri" w:hAnsi="Calibri"/>
-      <w:spacing w:val="5"/>
-      <w:kern w:val="28"/>
-      <w:sz w:val="48"/>
-      <w:szCs w:val="52"/>
-      <w:lang w:eastAsia="en-US"/>
-    </w:rPr>
-  </w:style>
-  <w:style w:type="character" w:customStyle="1" w:styleId="RubrikChar">
-    <w:name w:val="Rubrik Char"/>
-    <w:basedOn w:val="Standardstycketypsnitt"/>
-    <w:link w:val="Rubrik"/>
-    <w:uiPriority w:val="99"/>
-    <w:rsid w:val="00A500F2"/>
-    <w:rPr>
-      <w:rFonts w:ascii="Calibri" w:hAnsi="Calibri"/>
-      <w:spacing w:val="5"/>
-      <w:kern w:val="28"/>
-      <w:sz w:val="48"/>
-      <w:szCs w:val="52"/>
-      <w:lang w:val="sv-SE" w:eastAsia="en-US"/>
-    </w:rPr>
-  </w:style>
-  <w:style w:type="table" w:styleId="Tabellrutnt">
-    <w:name w:val="Table Grid"/>
-    <w:basedOn w:val="Normaltabell"/>
-    <w:uiPriority w:val="99"/>
-    <w:rsid w:val="00A500F2"/>
-    <w:rPr>
-      <w:rFonts w:ascii="Calibri" w:eastAsia="Calibri" w:hAnsi="Calibri"/>
-      <w:lang w:val="sv-SE"/>
-    </w:rPr>
-    <w:tblPr>
-      <w:tblInd w:w="0" w:type="dxa"/>
-      <w:tblBorders>
-        <w:top w:val="single" w:sz="4" w:space="0" w:color="000000"/>
-        <w:left w:val="single" w:sz="4" w:space="0" w:color="000000"/>
-        <w:bottom w:val="single" w:sz="4" w:space="0" w:color="000000"/>
-        <w:right w:val="single" w:sz="4" w:space="0" w:color="000000"/>
-        <w:insideH w:val="single" w:sz="4" w:space="0" w:color="000000"/>
-        <w:insideV w:val="single" w:sz="4" w:space="0" w:color="000000"/>
-      </w:tblBorders>
-      <w:tblCellMar>
-        <w:top w:w="0" w:type="dxa"/>
-        <w:left w:w="108" w:type="dxa"/>
-        <w:bottom w:w="0" w:type="dxa"/>
-        <w:right w:w="108" w:type="dxa"/>
-      </w:tblCellMar>
-    </w:tblPr>
-  </w:style>
-  <w:style w:type="paragraph" w:customStyle="1" w:styleId="author">
-    <w:name w:val="author"/>
-    <w:basedOn w:val="Normal"/>
-    <w:qFormat/>
-    <w:rsid w:val="00A500F2"/>
-    <w:pPr>
-      <w:contextualSpacing/>
-      <w:jc w:val="both"/>
-    </w:pPr>
-    <w:rPr>
-      <w:rFonts w:ascii="Calibri" w:eastAsia="Calibri" w:hAnsi="Calibri"/>
-      <w:b/>
-      <w:sz w:val="28"/>
-      <w:szCs w:val="22"/>
-      <w:lang w:eastAsia="en-US"/>
-    </w:rPr>
-  </w:style>
-  <w:style w:type="paragraph" w:customStyle="1" w:styleId="CourseDescription">
-    <w:name w:val="CourseDescription"/>
-    <w:basedOn w:val="Underrubrik"/>
-    <w:qFormat/>
-    <w:rsid w:val="00A500F2"/>
-    <w:pPr>
-      <w:contextualSpacing/>
-      <w:jc w:val="both"/>
-    </w:pPr>
-    <w:rPr>
-      <w:rFonts w:ascii="Calibri" w:hAnsi="Calibri"/>
-      <w:i w:val="0"/>
-      <w:color w:val="auto"/>
-      <w:sz w:val="28"/>
-      <w:lang w:eastAsia="en-US"/>
-    </w:rPr>
-  </w:style>
-  <w:style w:type="paragraph" w:styleId="Underrubrik">
-    <w:name w:val="Subtitle"/>
-    <w:basedOn w:val="Normal"/>
-    <w:next w:val="Normal"/>
-    <w:link w:val="UnderrubrikChar"/>
-    <w:qFormat/>
-    <w:rsid w:val="00A500F2"/>
-    <w:pPr>
-      <w:numPr>
-        <w:ilvl w:val="1"/>
-      </w:numPr>
-    </w:pPr>
-    <w:rPr>
-      <w:rFonts w:asciiTheme="majorHAnsi" w:eastAsiaTheme="majorEastAsia" w:hAnsiTheme="majorHAnsi" w:cstheme="majorBidi"/>
-      <w:i/>
-      <w:iCs/>
-      <w:color w:val="4F81BD" w:themeColor="accent1"/>
-      <w:spacing w:val="15"/>
-    </w:rPr>
-  </w:style>
-  <w:style w:type="character" w:customStyle="1" w:styleId="UnderrubrikChar">
-    <w:name w:val="Underrubrik Char"/>
-    <w:basedOn w:val="Standardstycketypsnitt"/>
-    <w:link w:val="Underrubrik"/>
+  <w:style w:type="character" w:customStyle="1" w:styleId="SubtitleChar">
+    <w:name w:val="Subtitle Char"/>
+    <w:basedOn w:val="DefaultParagraphFont"/>
+    <w:link w:val="Subtitle"/>
     <w:rsid w:val="00A500F2"/>
     <w:rPr>
       <w:rFonts w:asciiTheme="majorHAnsi" w:eastAsiaTheme="majorEastAsia" w:hAnsiTheme="majorHAnsi" w:cstheme="majorBidi"/>

</xml_diff>

<commit_message>
La till mitt namn
</commit_message>
<xml_diff>
--- a/cover.ht14.docx
+++ b/cover.ht14.docx
@@ -34,7 +34,7 @@
           <v:shape id="_x0000_i1025" type="#_x0000_t75" style="width:51.75pt;height:51.75pt" o:ole="" fillcolor="window">
             <v:imagedata r:id="rId5" o:title=""/>
           </v:shape>
-          <o:OLEObject Type="Embed" ProgID="Word.Picture.8" ShapeID="_x0000_i1025" DrawAspect="Content" ObjectID="_1477733944" r:id="rId6"/>
+          <o:OLEObject Type="Embed" ProgID="Word.Picture.8" ShapeID="_x0000_i1025" DrawAspect="Content" ObjectID="_1477734141" r:id="rId6"/>
         </w:object>
       </w:r>
     </w:p>
@@ -314,13 +314,10 @@
                     <w:t xml:space="preserve">Namn: </w:t>
                   </w:r>
                   <w:r>
-                    <w:t>Förnamn</w:t>
+                    <w:t>Viktor Rusnak</w:t>
                   </w:r>
                   <w:bookmarkStart w:id="0" w:name="_GoBack"/>
                   <w:bookmarkEnd w:id="0"/>
-                  <w:r>
-                    <w:t xml:space="preserve"> Efternamn</w:t>
-                  </w:r>
                 </w:p>
                 <w:p>
                   <w:pPr>
@@ -445,7 +442,7 @@
                       </mc:Choice>
                       <mc:Fallback>
                         <w:pict>
-                          <v:rect w14:anchorId="61CCDC8A" id="Rectangle 7" o:spid="_x0000_s1026" style="position:absolute;margin-left:-1.1pt;margin-top:22.95pt;width:18pt;height:18pt;z-index:251665408;visibility:visible;mso-wrap-style:square;mso-width-percent:0;mso-height-percent:0;mso-wrap-distance-left:9pt;mso-wrap-distance-top:0;mso-wrap-distance-right:9pt;mso-wrap-distance-bottom:0;mso-position-horizontal:absolute;mso-position-horizontal-relative:text;mso-position-vertical:absolute;mso-position-vertical-relative:text;mso-width-percent:0;mso-height-percent:0;mso-width-relative:page;mso-height-relative:page;v-text-anchor:top" o:gfxdata="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"/>
+                          <v:rect w14:anchorId="3BB94DED" id="Rectangle 7" o:spid="_x0000_s1026" style="position:absolute;margin-left:-1.1pt;margin-top:22.95pt;width:18pt;height:18pt;z-index:251665408;visibility:visible;mso-wrap-style:square;mso-width-percent:0;mso-height-percent:0;mso-wrap-distance-left:9pt;mso-wrap-distance-top:0;mso-wrap-distance-right:9pt;mso-wrap-distance-bottom:0;mso-position-horizontal:absolute;mso-position-horizontal-relative:text;mso-position-vertical:absolute;mso-position-vertical-relative:text;mso-width-percent:0;mso-height-percent:0;mso-width-relative:page;mso-height-relative:page;v-text-anchor:top" o:gfxdata="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"/>
                         </w:pict>
                       </mc:Fallback>
                     </mc:AlternateContent>
@@ -551,13 +548,8 @@
                   </w:r>
                   <w:r>
                     <w:tab/>
-                    <w:t xml:space="preserve">Ny inlämning senast: </w:t>
-                  </w:r>
-                  <w:proofErr w:type="gramStart"/>
-                  <w:r>
-                    <w:t>………………………………</w:t>
-                  </w:r>
-                  <w:proofErr w:type="gramEnd"/>
+                    <w:t>Ny inlämning senast: ………………………………</w:t>
+                  </w:r>
                 </w:p>
                 <w:p>
                   <w:pPr>
@@ -634,7 +626,7 @@
                       </mc:Choice>
                       <mc:Fallback>
                         <w:pict>
-                          <v:rect w14:anchorId="460CD826" id="Rectangle 8" o:spid="_x0000_s1026" style="position:absolute;margin-left:-1.1pt;margin-top:-.05pt;width:18pt;height:18pt;z-index:251666432;visibility:visible;mso-wrap-style:square;mso-width-percent:0;mso-height-percent:0;mso-wrap-distance-left:9pt;mso-wrap-distance-top:0;mso-wrap-distance-right:9pt;mso-wrap-distance-bottom:0;mso-position-horizontal:absolute;mso-position-horizontal-relative:text;mso-position-vertical:absolute;mso-position-vertical-relative:text;mso-width-percent:0;mso-height-percent:0;mso-width-relative:page;mso-height-relative:page;v-text-anchor:top" o:gfxdata="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"/>
+                          <v:rect w14:anchorId="2CB1B8E3" id="Rectangle 8" o:spid="_x0000_s1026" style="position:absolute;margin-left:-1.1pt;margin-top:-.05pt;width:18pt;height:18pt;z-index:251666432;visibility:visible;mso-wrap-style:square;mso-width-percent:0;mso-height-percent:0;mso-wrap-distance-left:9pt;mso-wrap-distance-top:0;mso-wrap-distance-right:9pt;mso-wrap-distance-bottom:0;mso-position-horizontal:absolute;mso-position-horizontal-relative:text;mso-position-vertical:absolute;mso-position-vertical-relative:text;mso-width-percent:0;mso-height-percent:0;mso-width-relative:page;mso-height-relative:page;v-text-anchor:top" o:gfxdata="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"/>
                         </w:pict>
                       </mc:Fallback>
                     </mc:AlternateContent>
@@ -719,22 +711,14 @@
                       </mc:Choice>
                       <mc:Fallback>
                         <w:pict>
-                          <v:rect w14:anchorId="101DBFEA" id="Rectangle 9" o:spid="_x0000_s1026" style="position:absolute;margin-left:-1.1pt;margin-top:.15pt;width:18pt;height:18pt;z-index:251667456;visibility:visible;mso-wrap-style:square;mso-width-percent:0;mso-height-percent:0;mso-wrap-distance-left:9pt;mso-wrap-distance-top:0;mso-wrap-distance-right:9pt;mso-wrap-distance-bottom:0;mso-position-horizontal:absolute;mso-position-horizontal-relative:text;mso-position-vertical:absolute;mso-position-vertical-relative:text;mso-width-percent:0;mso-height-percent:0;mso-width-relative:page;mso-height-relative:page;v-text-anchor:top" o:gfxdata="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"/>
+                          <v:rect w14:anchorId="429BE13B" id="Rectangle 9" o:spid="_x0000_s1026" style="position:absolute;margin-left:-1.1pt;margin-top:.15pt;width:18pt;height:18pt;z-index:251667456;visibility:visible;mso-wrap-style:square;mso-width-percent:0;mso-height-percent:0;mso-wrap-distance-left:9pt;mso-wrap-distance-top:0;mso-wrap-distance-right:9pt;mso-wrap-distance-bottom:0;mso-position-horizontal:absolute;mso-position-horizontal-relative:text;mso-position-vertical:absolute;mso-position-vertical-relative:text;mso-width-percent:0;mso-height-percent:0;mso-width-relative:page;mso-height-relative:page;v-text-anchor:top" o:gfxdata="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"/>
                         </w:pict>
                       </mc:Fallback>
                     </mc:AlternateContent>
                   </w:r>
                   <w:r>
                     <w:tab/>
-                    <w:t xml:space="preserve">Underkänd på grund av: </w:t>
-                  </w:r>
-                  <w:proofErr w:type="gramStart"/>
-                  <w:r>
-                    <w:t>……………….</w:t>
-                  </w:r>
-                  <w:proofErr w:type="gramEnd"/>
-                  <w:r>
-                    <w:t>……………………………………………</w:t>
+                    <w:t>Underkänd på grund av: ……………….……………………………………………</w:t>
                   </w:r>
                 </w:p>
                 <w:p>
@@ -747,13 +731,8 @@
                     <w:spacing w:line="480" w:lineRule="auto"/>
                     <w:ind w:right="74"/>
                   </w:pPr>
-                  <w:proofErr w:type="gramStart"/>
-                  <w:r>
-                    <w:t>……………………………………………….</w:t>
-                  </w:r>
-                  <w:proofErr w:type="gramEnd"/>
-                  <w:r>
-                    <w:t>………………………………………………………….</w:t>
+                  <w:r>
+                    <w:t>……………………………………………….………………………………………………………….</w:t>
                   </w:r>
                 </w:p>
                 <w:p>
@@ -767,15 +746,7 @@
                     <w:ind w:right="74"/>
                   </w:pPr>
                   <w:r>
-                    <w:t xml:space="preserve">Lärarens underskrift: </w:t>
-                  </w:r>
-                  <w:proofErr w:type="gramStart"/>
-                  <w:r>
-                    <w:t>.....................................................</w:t>
-                  </w:r>
-                  <w:proofErr w:type="gramEnd"/>
-                  <w:r>
-                    <w:t xml:space="preserve">   </w:t>
+                    <w:t xml:space="preserve">Lärarens underskrift: .....................................................   </w:t>
                   </w:r>
                 </w:p>
                 <w:p>
@@ -789,13 +760,8 @@
                     <w:ind w:right="74"/>
                   </w:pPr>
                   <w:r>
-                    <w:t xml:space="preserve">Datum: </w:t>
-                  </w:r>
-                  <w:proofErr w:type="gramStart"/>
-                  <w:r>
-                    <w:t>..........................</w:t>
-                  </w:r>
-                  <w:proofErr w:type="gramEnd"/>
+                    <w:t>Datum: ..........................</w:t>
+                  </w:r>
                 </w:p>
                 <w:p>
                   <w:pPr>

</xml_diff>